<commit_message>
Fix text error in article and update cartoon image source in index.html
</commit_message>
<xml_diff>
--- a/Articles/2025/1-Blender-Continued/7-Loop-Tools/7-Relax-Umm-Err-Smooth-Vertices/Write Up.docx
+++ b/Articles/2025/1-Blender-Continued/7-Loop-Tools/7-Relax-Umm-Err-Smooth-Vertices/Write Up.docx
@@ -18,13 +18,17 @@
     </w:p>
     <w:p>
       <w:r>
-        <w:t xml:space="preserve">So, if you would like to learn how to straighten out some Vertices in Blender for our brand-new article </w:t>
+        <w:t xml:space="preserve">So, if you would like to learn how to straighten out some Vertices in Blender </w:t>
       </w:r>
-      <w:proofErr w:type="spellStart"/>
       <w:r>
-        <w:t>entitiled</w:t>
+        <w:t>than look no further than</w:t>
       </w:r>
-      <w:proofErr w:type="spellEnd"/>
+      <w:r>
+        <w:t xml:space="preserve"> our brand-new article </w:t>
+      </w:r>
+      <w:r>
+        <w:t>entitled</w:t>
+      </w:r>
       <w:r>
         <w:t>:</w:t>
       </w:r>

</xml_diff>